<commit_message>
Added test harness source
</commit_message>
<xml_diff>
--- a/CASE_simple_example/CASE Example.docx
+++ b/CASE_simple_example/CASE Example.docx
@@ -309,8 +309,51 @@
           </w:p>
         </w:tc>
       </w:tr>
+      <w:tr>
+        <w:tc>
+          <w:tcPr>
+            <w:tcW w:w="4675" w:type="dxa"/>
+          </w:tcPr>
+          <w:p>
+            <w:r>
+              <w:t>WaypointManager_TestHarness.tar.gz</w:t>
+            </w:r>
+          </w:p>
+        </w:tc>
+        <w:tc>
+          <w:tcPr>
+            <w:tcW w:w="4675" w:type="dxa"/>
+          </w:tcPr>
+          <w:p>
+            <w:r>
+              <w:t>Waypoint manager source with test harness *</w:t>
+            </w:r>
+          </w:p>
+        </w:tc>
+      </w:tr>
     </w:tbl>
     <w:p/>
+    <w:p>
+      <w:r>
+        <w:t xml:space="preserve">* The Waypoint Manager code is a stripped down version of </w:t>
+      </w:r>
+      <w:proofErr w:type="gramStart"/>
+      <w:r>
+        <w:t>a</w:t>
+      </w:r>
+      <w:proofErr w:type="gramEnd"/>
+      <w:r>
+        <w:t xml:space="preserve"> </w:t>
+      </w:r>
+      <w:proofErr w:type="spellStart"/>
+      <w:r>
+        <w:t>UxAS</w:t>
+      </w:r>
+      <w:proofErr w:type="spellEnd"/>
+      <w:r>
+        <w:t xml:space="preserve"> component.  We are also including a version that contains a test harness and the AFRL Common Mission Automation Services Interface (CMASI) library.  This version is not intended to be part of the simple example, but is included for those that would like more insight into how such a system could be implemented.</w:t>
+      </w:r>
+    </w:p>
     <w:p>
       <w:pPr>
         <w:pStyle w:val="Heading1"/>
@@ -394,17 +437,30 @@
       <w:r>
         <w:t xml:space="preserve">in </w:t>
       </w:r>
-      <w:fldSimple w:instr=" REF _Ref511391212 ">
-        <w:r>
-          <w:t xml:space="preserve">Figure </w:t>
-        </w:r>
-        <w:r>
-          <w:rPr>
-            <w:noProof/>
-          </w:rPr>
-          <w:t>1</w:t>
-        </w:r>
-      </w:fldSimple>
+      <w:r>
+        <w:fldChar w:fldCharType="begin"/>
+      </w:r>
+      <w:r>
+        <w:instrText xml:space="preserve"> REF _Ref511391212 </w:instrText>
+      </w:r>
+      <w:r>
+        <w:fldChar w:fldCharType="separate"/>
+      </w:r>
+      <w:r>
+        <w:t xml:space="preserve">Figure </w:t>
+      </w:r>
+      <w:r>
+        <w:rPr>
+          <w:noProof/>
+        </w:rPr>
+        <w:t>1</w:t>
+      </w:r>
+      <w:r>
+        <w:rPr>
+          <w:noProof/>
+        </w:rPr>
+        <w:fldChar w:fldCharType="end"/>
+      </w:r>
       <w:r>
         <w:t>.</w:t>
       </w:r>
@@ -417,6 +473,7 @@
         <w:rPr>
           <w:noProof/>
         </w:rPr>
+        <w:lastRenderedPageBreak/>
         <w:drawing>
           <wp:inline distT="0" distB="0" distL="0" distR="0" wp14:anchorId="206BEF30" wp14:editId="67C3BF54">
             <wp:extent cx="5768987" cy="1862930"/>
@@ -473,14 +530,27 @@
       <w:r>
         <w:t xml:space="preserve">Figure </w:t>
       </w:r>
-      <w:fldSimple w:instr=" SEQ Figure \* ARABIC ">
-        <w:r>
-          <w:rPr>
-            <w:noProof/>
-          </w:rPr>
-          <w:t>1</w:t>
-        </w:r>
-      </w:fldSimple>
+      <w:r>
+        <w:fldChar w:fldCharType="begin"/>
+      </w:r>
+      <w:r>
+        <w:instrText xml:space="preserve"> SEQ Figure \* ARABIC </w:instrText>
+      </w:r>
+      <w:r>
+        <w:fldChar w:fldCharType="separate"/>
+      </w:r>
+      <w:r>
+        <w:rPr>
+          <w:noProof/>
+        </w:rPr>
+        <w:t>1</w:t>
+      </w:r>
+      <w:r>
+        <w:rPr>
+          <w:noProof/>
+        </w:rPr>
+        <w:fldChar w:fldCharType="end"/>
+      </w:r>
       <w:bookmarkEnd w:id="0"/>
       <w:r>
         <w:t>. Waypoint Navigation System</w:t>
@@ -488,7 +558,6 @@
     </w:p>
     <w:p>
       <w:r>
-        <w:lastRenderedPageBreak/>
         <w:t xml:space="preserve">Our example </w:t>
       </w:r>
       <w:r>
@@ -498,10 +567,22 @@
         <w:t xml:space="preserve"> </w:t>
       </w:r>
       <w:r>
-        <w:t xml:space="preserve">selected </w:t>
-      </w:r>
-      <w:r>
-        <w:t>high-level requirements, an AADL model of the system architecture, and a legacy code component for waypoint management. Our intention is to create a system with enough detail to be useful to all TA performers, but simple enough that we do not get lost in too many details at this early stage.  We expect this example will not only clarify tool interfaces and expected data input/output between TA performers, but also expose interoperability issues early in the project, giving respective groups more opportunity to address them.</w:t>
+        <w:t xml:space="preserve">some </w:t>
+      </w:r>
+      <w:r>
+        <w:t xml:space="preserve">high-level requirements, an AADL model of the system architecture, and a legacy code component for waypoint management. Our intention </w:t>
+      </w:r>
+      <w:r>
+        <w:t>wa</w:t>
+      </w:r>
+      <w:r>
+        <w:t xml:space="preserve">s to create </w:t>
+      </w:r>
+      <w:r>
+        <w:t>an example</w:t>
+      </w:r>
+      <w:r>
+        <w:t xml:space="preserve"> with enough detail to be useful to all TA performers, but simple enough that we do not get lost in too many details at this early stage.  We expect this example will not only clarify tool interfaces and expected data input/output between TA performers, but also expose interoperability issues early in the project, giving respective groups more opportunity to address them.</w:t>
       </w:r>
       <w:r>
         <w:t xml:space="preserve"> </w:t>
@@ -534,17 +615,27 @@
       <w:r>
         <w:t xml:space="preserve">  </w:t>
       </w:r>
-      <w:fldSimple w:instr=" REF _Ref511391485 ">
-        <w:r>
-          <w:t xml:space="preserve">Figure </w:t>
-        </w:r>
-        <w:r>
-          <w:rPr>
-            <w:noProof/>
-          </w:rPr>
-          <w:t>2</w:t>
-        </w:r>
-      </w:fldSimple>
+      <w:r>
+        <w:fldChar w:fldCharType="begin"/>
+      </w:r>
+      <w:r>
+        <w:instrText xml:space="preserve"> REF _Ref511396452 \h </w:instrText>
+      </w:r>
+      <w:r>
+        <w:fldChar w:fldCharType="separate"/>
+      </w:r>
+      <w:r>
+        <w:t xml:space="preserve">Figure </w:t>
+      </w:r>
+      <w:r>
+        <w:rPr>
+          <w:noProof/>
+        </w:rPr>
+        <w:t>2</w:t>
+      </w:r>
+      <w:r>
+        <w:fldChar w:fldCharType="end"/>
+      </w:r>
       <w:r>
         <w:t xml:space="preserve"> </w:t>
       </w:r>
@@ -582,7 +673,13 @@
         <w:t xml:space="preserve"> plans to </w:t>
       </w:r>
       <w:r>
-        <w:t>design a UAV surveillance system to be cyber-resilient (or</w:t>
+        <w:t xml:space="preserve">design a UAV </w:t>
+      </w:r>
+      <w:r>
+        <w:t>waypoint navigation</w:t>
+      </w:r>
+      <w:r>
+        <w:t xml:space="preserve"> system to be cyber-resilient (or</w:t>
       </w:r>
       <w:r>
         <w:t xml:space="preserve"> </w:t>
@@ -612,199 +709,6 @@
         <w:t>.</w:t>
       </w:r>
     </w:p>
-    <w:p>
-      <w:r>
-        <w:t xml:space="preserve">The TA 6 engineer starts with an architecture of the system.  </w:t>
-      </w:r>
-      <w:r>
-        <w:t xml:space="preserve">The architecture model </w:t>
-      </w:r>
-      <w:r>
-        <w:t>is</w:t>
-      </w:r>
-      <w:r>
-        <w:t xml:space="preserve"> created using the TA</w:t>
-      </w:r>
-      <w:r>
-        <w:t xml:space="preserve"> </w:t>
-      </w:r>
-      <w:r>
-        <w:t>2 architecture tool.</w:t>
-      </w:r>
-      <w:r>
-        <w:t xml:space="preserve"> </w:t>
-      </w:r>
-      <w:r>
-        <w:t xml:space="preserve"> </w:t>
-      </w:r>
-      <w:r>
-        <w:t>Architecture development</w:t>
-      </w:r>
-      <w:r>
-        <w:t xml:space="preserve"> </w:t>
-      </w:r>
-      <w:r>
-        <w:t>is</w:t>
-      </w:r>
-      <w:r>
-        <w:t xml:space="preserve"> an iterative process.</w:t>
-      </w:r>
-      <w:r>
-        <w:t xml:space="preserve">  Initially, the system architecture will be driven from a set of high-level functional requirements</w:t>
-      </w:r>
-      <w:r>
-        <w:t xml:space="preserve"> (some of these requirements are included with our example)</w:t>
-      </w:r>
-      <w:r>
-        <w:t>, or possibly generated from an existing behavioral model (i.e., Simulink).</w:t>
-      </w:r>
-      <w:r>
-        <w:t xml:space="preserve">  </w:t>
-      </w:r>
-      <w:r>
-        <w:t xml:space="preserve">For </w:t>
-      </w:r>
-      <w:r>
-        <w:t>this</w:t>
-      </w:r>
-      <w:r>
-        <w:t xml:space="preserve"> example, we have created an AADL model of a simple UAV </w:t>
-      </w:r>
-      <w:r>
-        <w:t>waypoint navigation</w:t>
-      </w:r>
-      <w:r>
-        <w:t xml:space="preserve"> system architecture.</w:t>
-      </w:r>
-      <w:r>
-        <w:t xml:space="preserve"> </w:t>
-      </w:r>
-      <w:bookmarkStart w:id="1" w:name="_GoBack"/>
-      <w:bookmarkEnd w:id="1"/>
-    </w:p>
-    <w:p>
-      <w:r>
-        <w:t xml:space="preserve">The architecture (and possibly the functional requirements that drive it) are </w:t>
-      </w:r>
-      <w:r>
-        <w:t xml:space="preserve">then </w:t>
-      </w:r>
-      <w:r>
-        <w:t>passed to TA</w:t>
-      </w:r>
-      <w:r>
-        <w:t xml:space="preserve"> </w:t>
-      </w:r>
-      <w:r>
-        <w:t>1 tools.  The TA</w:t>
-      </w:r>
-      <w:r>
-        <w:t xml:space="preserve"> </w:t>
-      </w:r>
-      <w:r>
-        <w:t>1 tools perform analyses that lead to the generation of cyber requirements.  The cyber requirements are consumed by TA</w:t>
-      </w:r>
-      <w:r>
-        <w:t xml:space="preserve"> </w:t>
-      </w:r>
-      <w:r>
-        <w:t>2</w:t>
-      </w:r>
-      <w:r>
-        <w:t xml:space="preserve"> tools</w:t>
-      </w:r>
-      <w:r>
-        <w:t xml:space="preserve">, and the </w:t>
-      </w:r>
-      <w:r>
-        <w:t xml:space="preserve">system </w:t>
-      </w:r>
-      <w:r>
-        <w:t xml:space="preserve">architecture is modified </w:t>
-      </w:r>
-      <w:r>
-        <w:t>in response</w:t>
-      </w:r>
-      <w:r>
-        <w:t>.</w:t>
-      </w:r>
-      <w:r>
-        <w:t xml:space="preserve">  This interaction between TA 1 and TA 2 may consist of multiple i</w:t>
-      </w:r>
-      <w:r>
-        <w:t>tera</w:t>
-      </w:r>
-      <w:r>
-        <w:t>tions until the refined architecture no longer results in generation of new cyber requirements from TA 1.</w:t>
-      </w:r>
-      <w:r>
-        <w:t xml:space="preserve">  </w:t>
-      </w:r>
-    </w:p>
-    <w:p>
-      <w:r>
-        <w:t xml:space="preserve">In the case where there are legacy </w:t>
-      </w:r>
-      <w:r>
-        <w:t xml:space="preserve">software </w:t>
-      </w:r>
-      <w:r>
-        <w:t xml:space="preserve">components that will be used to implement this system, </w:t>
-      </w:r>
-      <w:r>
-        <w:t>TA</w:t>
-      </w:r>
-      <w:r>
-        <w:t xml:space="preserve"> </w:t>
-      </w:r>
-      <w:r>
-        <w:t xml:space="preserve">3 tools will perform </w:t>
-      </w:r>
-      <w:r>
-        <w:t xml:space="preserve">adaptations to the code and </w:t>
-      </w:r>
-      <w:r>
-        <w:t>analyses t</w:t>
-      </w:r>
-      <w:r>
-        <w:t>hat</w:t>
-      </w:r>
-      <w:r>
-        <w:t xml:space="preserve"> verify the code satisfies the </w:t>
-      </w:r>
-      <w:r>
-        <w:t xml:space="preserve">TA 1 </w:t>
-      </w:r>
-      <w:r>
-        <w:t>cyber requirements.</w:t>
-      </w:r>
-      <w:r>
-        <w:t xml:space="preserve">  In our example, the Waypoint Manag</w:t>
-      </w:r>
-      <w:r>
-        <w:t>er (source code provided) is one such legacy component.</w:t>
-      </w:r>
-    </w:p>
-    <w:p>
-      <w:r>
-        <w:t>The underlying analys</w:t>
-      </w:r>
-      <w:r>
-        <w:t>i</w:t>
-      </w:r>
-      <w:r>
-        <w:t>s engines that TAs 1-3 utilize will be provided by TA 4.</w:t>
-      </w:r>
-      <w:r>
-        <w:t xml:space="preserve">  These engines will provide feedback in the same semantic context that is being used at the design level.</w:t>
-      </w:r>
-    </w:p>
-    <w:p>
-      <w:r>
-        <w:t>TA 1-4 tools will be integrated into a framework that will enable tool interoperability and present the TA 6 engineer with a useful cyber resilient systems development interface.</w:t>
-      </w:r>
-    </w:p>
-    <w:p/>
     <w:p>
       <w:pPr>
         <w:keepNext/>
@@ -816,10 +720,10 @@
         </w:rPr>
         <w:lastRenderedPageBreak/>
         <w:drawing>
-          <wp:inline distT="0" distB="0" distL="0" distR="0" wp14:anchorId="0AC7D23A">
-            <wp:extent cx="5550864" cy="3927465"/>
-            <wp:effectExtent l="0" t="0" r="0" b="0"/>
-            <wp:docPr id="35" name="Picture 35"/>
+          <wp:inline distT="0" distB="0" distL="0" distR="0" wp14:anchorId="3A614FFE" wp14:editId="424684C3">
+            <wp:extent cx="4678680" cy="4648686"/>
+            <wp:effectExtent l="0" t="0" r="7620" b="0"/>
+            <wp:docPr id="2" name="Picture 2"/>
             <wp:cNvGraphicFramePr>
               <a:graphicFrameLocks xmlns:a="http://schemas.openxmlformats.org/drawingml/2006/main" noChangeAspect="1"/>
             </wp:cNvGraphicFramePr>
@@ -827,13 +731,13 @@
               <a:graphicData uri="http://schemas.openxmlformats.org/drawingml/2006/picture">
                 <pic:pic xmlns:pic="http://schemas.openxmlformats.org/drawingml/2006/picture">
                   <pic:nvPicPr>
-                    <pic:cNvPr id="0" name="Picture 4"/>
+                    <pic:cNvPr id="0" name="Picture 2"/>
                     <pic:cNvPicPr>
                       <a:picLocks noChangeAspect="1" noChangeArrowheads="1"/>
                     </pic:cNvPicPr>
                   </pic:nvPicPr>
                   <pic:blipFill>
-                    <a:blip r:embed="rId5">
+                    <a:blip r:embed="rId5" cstate="print">
                       <a:extLst>
                         <a:ext uri="{28A0092B-C50C-407E-A947-70E740481C1C}">
                           <a14:useLocalDpi xmlns:a14="http://schemas.microsoft.com/office/drawing/2010/main" val="0"/>
@@ -848,7 +752,7 @@
                   <pic:spPr bwMode="auto">
                     <a:xfrm>
                       <a:off x="0" y="0"/>
-                      <a:ext cx="5556107" cy="3931175"/>
+                      <a:ext cx="4700759" cy="4670623"/>
                     </a:xfrm>
                     <a:prstGeom prst="rect">
                       <a:avLst/>
@@ -867,7 +771,7 @@
         <w:pStyle w:val="Caption"/>
         <w:jc w:val="center"/>
       </w:pPr>
-      <w:bookmarkStart w:id="2" w:name="_Ref511391485"/>
+      <w:bookmarkStart w:id="1" w:name="_Ref511396452"/>
       <w:r>
         <w:t xml:space="preserve">Figure </w:t>
       </w:r>
@@ -879,9 +783,340 @@
           <w:t>2</w:t>
         </w:r>
       </w:fldSimple>
+      <w:bookmarkEnd w:id="1"/>
+      <w:r>
+        <w:t xml:space="preserve">. </w:t>
+      </w:r>
+      <w:r>
+        <w:t>Interactions between TA tools</w:t>
+      </w:r>
+    </w:p>
+    <w:p/>
+    <w:p>
+      <w:r>
+        <w:t xml:space="preserve">The TA 6 engineer starts with an architecture of the system.  </w:t>
+      </w:r>
+      <w:r>
+        <w:t xml:space="preserve">The architecture model </w:t>
+      </w:r>
+      <w:r>
+        <w:t>is</w:t>
+      </w:r>
+      <w:r>
+        <w:t xml:space="preserve"> created using the TA</w:t>
+      </w:r>
+      <w:r>
+        <w:t xml:space="preserve"> </w:t>
+      </w:r>
+      <w:r>
+        <w:t>2 architecture tool.</w:t>
+      </w:r>
+      <w:r>
+        <w:t xml:space="preserve"> </w:t>
+      </w:r>
+      <w:r>
+        <w:t xml:space="preserve"> </w:t>
+      </w:r>
+      <w:r>
+        <w:t>Architecture development</w:t>
+      </w:r>
+      <w:r>
+        <w:t xml:space="preserve"> </w:t>
+      </w:r>
+      <w:r>
+        <w:t>is</w:t>
+      </w:r>
+      <w:r>
+        <w:t xml:space="preserve"> an iterative process.</w:t>
+      </w:r>
+      <w:r>
+        <w:t xml:space="preserve">  Initially, the system architecture will be driven from a set of high-level functional requirements</w:t>
+      </w:r>
+      <w:r>
+        <w:t xml:space="preserve"> (some of these requirements are included with our example)</w:t>
+      </w:r>
+      <w:r>
+        <w:t>, or possibly generated from an existing behavioral model (i.e., Simulink).</w:t>
+      </w:r>
+      <w:r>
+        <w:t xml:space="preserve">  </w:t>
+      </w:r>
+      <w:r>
+        <w:t>For this example, we have created an AADL model of a simple UAV waypoint navigation system architecture</w:t>
+      </w:r>
+      <w:r>
+        <w:t xml:space="preserve">, as pictured in </w:t>
+      </w:r>
+      <w:r>
+        <w:fldChar w:fldCharType="begin"/>
+      </w:r>
+      <w:r>
+        <w:instrText xml:space="preserve"> REF _Ref511396465 \h </w:instrText>
+      </w:r>
+      <w:r>
+        <w:fldChar w:fldCharType="separate"/>
+      </w:r>
+      <w:r>
+        <w:t xml:space="preserve">Figure </w:t>
+      </w:r>
+      <w:r>
+        <w:rPr>
+          <w:noProof/>
+        </w:rPr>
+        <w:t>3</w:t>
+      </w:r>
+      <w:r>
+        <w:fldChar w:fldCharType="end"/>
+      </w:r>
+      <w:r>
+        <w:t>.</w:t>
+      </w:r>
+      <w:r>
+        <w:t xml:space="preserve"> </w:t>
+      </w:r>
+    </w:p>
+    <w:p>
+      <w:pPr>
+        <w:keepNext/>
+        <w:jc w:val="center"/>
+      </w:pPr>
+      <w:r>
+        <w:rPr>
+          <w:noProof/>
+        </w:rPr>
+        <w:lastRenderedPageBreak/>
+        <w:drawing>
+          <wp:inline distT="0" distB="0" distL="0" distR="0" wp14:anchorId="43182D21" wp14:editId="192C5BDB">
+            <wp:extent cx="5943600" cy="3354070"/>
+            <wp:effectExtent l="0" t="0" r="0" b="0"/>
+            <wp:docPr id="5" name="Picture 5"/>
+            <wp:cNvGraphicFramePr>
+              <a:graphicFrameLocks xmlns:a="http://schemas.openxmlformats.org/drawingml/2006/main" noChangeAspect="1"/>
+            </wp:cNvGraphicFramePr>
+            <a:graphic xmlns:a="http://schemas.openxmlformats.org/drawingml/2006/main">
+              <a:graphicData uri="http://schemas.openxmlformats.org/drawingml/2006/picture">
+                <pic:pic xmlns:pic="http://schemas.openxmlformats.org/drawingml/2006/picture">
+                  <pic:nvPicPr>
+                    <pic:cNvPr id="1" name=""/>
+                    <pic:cNvPicPr/>
+                  </pic:nvPicPr>
+                  <pic:blipFill>
+                    <a:blip r:embed="rId6"/>
+                    <a:stretch>
+                      <a:fillRect/>
+                    </a:stretch>
+                  </pic:blipFill>
+                  <pic:spPr>
+                    <a:xfrm>
+                      <a:off x="0" y="0"/>
+                      <a:ext cx="5943600" cy="3354070"/>
+                    </a:xfrm>
+                    <a:prstGeom prst="rect">
+                      <a:avLst/>
+                    </a:prstGeom>
+                  </pic:spPr>
+                </pic:pic>
+              </a:graphicData>
+            </a:graphic>
+          </wp:inline>
+        </w:drawing>
+      </w:r>
+    </w:p>
+    <w:p>
+      <w:pPr>
+        <w:pStyle w:val="Caption"/>
+        <w:jc w:val="center"/>
+      </w:pPr>
+      <w:bookmarkStart w:id="2" w:name="_Ref511396465"/>
+      <w:r>
+        <w:t xml:space="preserve">Figure </w:t>
+      </w:r>
+      <w:fldSimple w:instr=" SEQ Figure \* ARABIC ">
+        <w:r>
+          <w:rPr>
+            <w:noProof/>
+          </w:rPr>
+          <w:t>3</w:t>
+        </w:r>
+      </w:fldSimple>
       <w:bookmarkEnd w:id="2"/>
       <w:r>
-        <w:t>. Interactions between TA tools</w:t>
+        <w:t>. AADL model</w:t>
+      </w:r>
+    </w:p>
+    <w:p>
+      <w:r>
+        <w:t xml:space="preserve">The architecture (and possibly the functional requirements that drive it) are </w:t>
+      </w:r>
+      <w:r>
+        <w:t xml:space="preserve">then </w:t>
+      </w:r>
+      <w:r>
+        <w:t>passed to TA</w:t>
+      </w:r>
+      <w:r>
+        <w:t xml:space="preserve"> </w:t>
+      </w:r>
+      <w:r>
+        <w:t>1 tools.  The TA</w:t>
+      </w:r>
+      <w:r>
+        <w:t xml:space="preserve"> </w:t>
+      </w:r>
+      <w:r>
+        <w:t>1 tools perform analyses that lead to the generation of cyber requirements.  The cyber requirements are consumed by TA</w:t>
+      </w:r>
+      <w:r>
+        <w:t xml:space="preserve"> </w:t>
+      </w:r>
+      <w:r>
+        <w:t>2</w:t>
+      </w:r>
+      <w:r>
+        <w:t xml:space="preserve"> tools</w:t>
+      </w:r>
+      <w:r>
+        <w:t xml:space="preserve">, and the </w:t>
+      </w:r>
+      <w:r>
+        <w:t xml:space="preserve">system </w:t>
+      </w:r>
+      <w:r>
+        <w:t xml:space="preserve">architecture is modified </w:t>
+      </w:r>
+      <w:r>
+        <w:t>in response</w:t>
+      </w:r>
+      <w:r>
+        <w:t>.</w:t>
+      </w:r>
+      <w:r>
+        <w:t xml:space="preserve"> </w:t>
+      </w:r>
+      <w:r>
+        <w:t xml:space="preserve">  This interaction between TA 1 and TA 2 may consist of multiple i</w:t>
+      </w:r>
+      <w:r>
+        <w:t>tera</w:t>
+      </w:r>
+      <w:r>
+        <w:t>tions until the refined architecture no longer results in generation of new cyber requirements from TA 1.</w:t>
+      </w:r>
+      <w:r>
+        <w:t xml:space="preserve">  </w:t>
+      </w:r>
+    </w:p>
+    <w:p>
+      <w:r>
+        <w:t xml:space="preserve">In the case where there are legacy </w:t>
+      </w:r>
+      <w:r>
+        <w:t xml:space="preserve">software </w:t>
+      </w:r>
+      <w:r>
+        <w:t xml:space="preserve">components that will be used </w:t>
+      </w:r>
+      <w:r>
+        <w:t>in the</w:t>
+      </w:r>
+      <w:r>
+        <w:t xml:space="preserve"> implement</w:t>
+      </w:r>
+      <w:r>
+        <w:t>ation of</w:t>
+      </w:r>
+      <w:r>
+        <w:t xml:space="preserve"> this system, </w:t>
+      </w:r>
+      <w:r>
+        <w:t xml:space="preserve">the TA 2 design tool will determine which TA 1 requirements are allocated to these legacy components and </w:t>
+      </w:r>
+      <w:r>
+        <w:t>TA</w:t>
+      </w:r>
+      <w:r>
+        <w:t xml:space="preserve"> </w:t>
+      </w:r>
+      <w:r>
+        <w:t xml:space="preserve">3 tools will perform </w:t>
+      </w:r>
+      <w:r>
+        <w:t xml:space="preserve">adaptations to the code and </w:t>
+      </w:r>
+      <w:r>
+        <w:t>analyses t</w:t>
+      </w:r>
+      <w:r>
+        <w:t>hat</w:t>
+      </w:r>
+      <w:r>
+        <w:t xml:space="preserve"> verify the code satisfies the </w:t>
+      </w:r>
+      <w:r>
+        <w:t xml:space="preserve">TA 1 </w:t>
+      </w:r>
+      <w:r>
+        <w:t>cyber requirements.</w:t>
+      </w:r>
+      <w:r>
+        <w:t xml:space="preserve">  In our example, the Waypoint Manag</w:t>
+      </w:r>
+      <w:r>
+        <w:t>er (source code provided) is one such legacy component.</w:t>
+      </w:r>
+    </w:p>
+    <w:p>
+      <w:r>
+        <w:t>The underlying analys</w:t>
+      </w:r>
+      <w:r>
+        <w:t>i</w:t>
+      </w:r>
+      <w:r>
+        <w:t>s engines that TAs 1-3 utilize will be provided by TA 4.</w:t>
+      </w:r>
+      <w:r>
+        <w:t xml:space="preserve">  These engines will provide feedback in the same semantic context that is being used at the design level.</w:t>
+      </w:r>
+    </w:p>
+    <w:p>
+      <w:r>
+        <w:t xml:space="preserve">TA 1-4 tools will be integrated into a </w:t>
+      </w:r>
+      <w:r>
+        <w:t xml:space="preserve">holistic development </w:t>
+      </w:r>
+      <w:r>
+        <w:t>framework</w:t>
+      </w:r>
+      <w:r>
+        <w:t xml:space="preserve"> (TA 5)</w:t>
+      </w:r>
+      <w:r>
+        <w:t xml:space="preserve"> that will </w:t>
+      </w:r>
+      <w:r>
+        <w:t>facilitate</w:t>
+      </w:r>
+      <w:r>
+        <w:t xml:space="preserve"> tool interoperability</w:t>
+      </w:r>
+      <w:r>
+        <w:t xml:space="preserve"> </w:t>
+      </w:r>
+      <w:r>
+        <w:t>and present the TA 6 engineer with a useful cyber resilient systems development interface.</w:t>
+      </w:r>
+      <w:r>
+        <w:t xml:space="preserve">  The TA 5 tool will </w:t>
+      </w:r>
+      <w:r>
+        <w:t>enable the TA 6 engineer to perform analyses on the system level, generate design assurance cas</w:t>
+      </w:r>
+      <w:bookmarkStart w:id="3" w:name="_GoBack"/>
+      <w:bookmarkEnd w:id="3"/>
+      <w:r>
+        <w:t>es, and provide the appropriate mechanisms for building the system.</w:t>
       </w:r>
     </w:p>
     <w:sectPr>
@@ -1422,6 +1657,17 @@
       <w:szCs w:val="18"/>
     </w:rPr>
   </w:style>
+  <w:style w:type="paragraph" w:styleId="ListParagraph">
+    <w:name w:val="List Paragraph"/>
+    <w:basedOn w:val="Normal"/>
+    <w:uiPriority w:val="34"/>
+    <w:qFormat/>
+    <w:rsid w:val="00CB242F"/>
+    <w:pPr>
+      <w:ind w:left="720"/>
+      <w:contextualSpacing/>
+    </w:pPr>
+  </w:style>
 </w:styles>
 </file>
 

</xml_diff>